<commit_message>
LR2git add LR2/41.docxgit add LR2/41.docxgit add LR2/41.docx
</commit_message>
<xml_diff>
--- a/LR2/41.docx
+++ b/LR2/41.docx
@@ -556,6 +556,7 @@
           <w:rFonts w:ascii="Times New Roman" w:hAnsi="Times New Roman" w:cs="Times New Roman"/>
           <w:sz w:val="28"/>
           <w:szCs w:val="28"/>
+          <w:lang w:val="en-US"/>
         </w:rPr>
       </w:pPr>
       <w:r>
@@ -661,33 +662,25 @@
           <w:szCs w:val="28"/>
         </w:rPr>
         <w:t xml:space="preserve"> Это разозлило</w:t>
+      </w:r>
+      <w:r>
+        <w:rPr>
+          <w:rFonts w:ascii="Times New Roman" w:hAnsi="Times New Roman" w:cs="Times New Roman"/>
+          <w:sz w:val="28"/>
+          <w:szCs w:val="28"/>
+        </w:rPr>
+        <w:t xml:space="preserve"> </w:t>
+      </w:r>
+      <w:r>
+        <w:rPr>
+          <w:rFonts w:ascii="Times New Roman" w:hAnsi="Times New Roman" w:cs="Times New Roman"/>
+          <w:sz w:val="28"/>
+          <w:szCs w:val="28"/>
+        </w:rPr>
+        <w:t>меня, но я должен был сдерживать свое раздражение.</w:t>
       </w:r>
       <w:bookmarkStart w:id="0" w:name="_GoBack"/>
       <w:bookmarkEnd w:id="0"/>
-      <w:r>
-        <w:rPr>
-          <w:rFonts w:ascii="Times New Roman" w:hAnsi="Times New Roman" w:cs="Times New Roman"/>
-          <w:sz w:val="28"/>
-          <w:szCs w:val="28"/>
-        </w:rPr>
-        <w:t xml:space="preserve"> </w:t>
-      </w:r>
-      <w:r>
-        <w:rPr>
-          <w:rFonts w:ascii="Times New Roman" w:hAnsi="Times New Roman" w:cs="Times New Roman"/>
-          <w:sz w:val="28"/>
-          <w:szCs w:val="28"/>
-        </w:rPr>
-        <w:t>меня, но я должен был сдерживать свое раздражение.</w:t>
-      </w:r>
-      <w:r>
-        <w:rPr>
-          <w:rFonts w:ascii="Times New Roman" w:hAnsi="Times New Roman" w:cs="Times New Roman"/>
-          <w:sz w:val="28"/>
-          <w:szCs w:val="28"/>
-        </w:rPr>
-        <w:t xml:space="preserve"> </w:t>
-      </w:r>
     </w:p>
     <w:p>
       <w:pPr>
@@ -1956,7 +1949,7 @@
 </file>
 
 <file path=customXml/itemProps1.xml><?xml version="1.0" encoding="utf-8"?>
-<ds:datastoreItem xmlns:ds="http://schemas.openxmlformats.org/officeDocument/2006/customXml" ds:itemID="{73357BB8-2B05-416D-97C2-4F7BBA3BBDF1}">
+<ds:datastoreItem xmlns:ds="http://schemas.openxmlformats.org/officeDocument/2006/customXml" ds:itemID="{D11EC1B7-EAFD-4366-B382-C6BF7DCFD487}">
   <ds:schemaRefs>
     <ds:schemaRef ds:uri="http://schemas.openxmlformats.org/officeDocument/2006/bibliography"/>
   </ds:schemaRefs>

</xml_diff>